<commit_message>
V0.3 de Especificación de Requerimientos V0.7 de SRS V1.4 de SPMP
</commit_message>
<xml_diff>
--- a/Proyecto/Tercer Incremento - Segunda Entrega/Documentos/Actas de Monitoreo de Desarrollo/(SnoutPoint) - Monitoreo de desarrollo de Documento -  Manual de usuario.docx
+++ b/Proyecto/Tercer Incremento - Segunda Entrega/Documentos/Actas de Monitoreo de Desarrollo/(SnoutPoint) - Monitoreo de desarrollo de Documento -  Manual de usuario.docx
@@ -228,18 +228,10 @@
                 <w:szCs w:val="24"/>
                 <w:lang w:eastAsia="es-ES"/>
               </w:rPr>
-              <w:t>1</w:t>
-            </w:r>
-            <w:r>
-              <w:rPr>
-                <w:rFonts w:ascii="Tahoma" w:eastAsia="Times New Roman" w:hAnsi="Tahoma" w:cs="Tahoma"/>
-                <w:color w:val="000000"/>
-                <w:sz w:val="24"/>
-                <w:szCs w:val="24"/>
-                <w:lang w:eastAsia="es-ES"/>
-              </w:rPr>
-              <w:t>9</w:t>
-            </w:r>
+              <w:t>20</w:t>
+            </w:r>
+            <w:bookmarkStart w:id="0" w:name="_GoBack"/>
+            <w:bookmarkEnd w:id="0"/>
             <w:r>
               <w:rPr>
                 <w:rFonts w:ascii="Tahoma" w:eastAsia="Times New Roman" w:hAnsi="Tahoma" w:cs="Tahoma"/>
@@ -456,8 +448,6 @@
               </w:rPr>
               <w:t>Manual de Usuario</w:t>
             </w:r>
-            <w:bookmarkStart w:id="0" w:name="_GoBack"/>
-            <w:bookmarkEnd w:id="0"/>
           </w:p>
         </w:tc>
       </w:tr>
@@ -1702,41 +1692,17 @@
                 <w:szCs w:val="24"/>
                 <w:lang w:eastAsia="es-ES"/>
               </w:rPr>
-              <w:t>¿Errores Ortográficos encontrados?</w:t>
-            </w:r>
-            <w:proofErr w:type="gramStart"/>
-            <w:r>
-              <w:rPr>
-                <w:rFonts w:ascii="Tahoma" w:eastAsia="Times New Roman" w:hAnsi="Tahoma" w:cs="Tahoma"/>
-                <w:b/>
-                <w:bCs/>
-                <w:color w:val="000000"/>
-                <w:sz w:val="24"/>
-                <w:szCs w:val="24"/>
-                <w:lang w:eastAsia="es-ES"/>
-              </w:rPr>
-              <w:t xml:space="preserve">:  </w:t>
-            </w:r>
-            <w:r>
-              <w:rPr>
-                <w:rFonts w:ascii="Tahoma" w:eastAsia="Times New Roman" w:hAnsi="Tahoma" w:cs="Tahoma"/>
-                <w:color w:val="000000"/>
-                <w:sz w:val="24"/>
-                <w:szCs w:val="24"/>
-                <w:lang w:eastAsia="es-ES"/>
-              </w:rPr>
-              <w:t>Diligenciar</w:t>
-            </w:r>
-            <w:proofErr w:type="gramEnd"/>
-            <w:r>
-              <w:rPr>
-                <w:rFonts w:ascii="Tahoma" w:eastAsia="Times New Roman" w:hAnsi="Tahoma" w:cs="Tahoma"/>
-                <w:color w:val="000000"/>
-                <w:sz w:val="24"/>
-                <w:szCs w:val="24"/>
-                <w:lang w:eastAsia="es-ES"/>
-              </w:rPr>
-              <w:t xml:space="preserve"> si se encontraron errores ortográficos.                                                                                      </w:t>
+              <w:t xml:space="preserve">¿Errores Ortográficos encontrados?:  </w:t>
+            </w:r>
+            <w:r>
+              <w:rPr>
+                <w:rFonts w:ascii="Tahoma" w:eastAsia="Times New Roman" w:hAnsi="Tahoma" w:cs="Tahoma"/>
+                <w:color w:val="000000"/>
+                <w:sz w:val="24"/>
+                <w:szCs w:val="24"/>
+                <w:lang w:eastAsia="es-ES"/>
+              </w:rPr>
+              <w:t xml:space="preserve">Diligenciar si se encontraron errores ortográficos.                                                                                      </w:t>
             </w:r>
             <w:r>
               <w:rPr>

</xml_diff>